<commit_message>
Report updated. Lab 3a finished
</commit_message>
<xml_diff>
--- a/звіт_лаб_3.docx
+++ b/звіт_лаб_3.docx
@@ -3405,7 +3405,7 @@
           <w:color w:val="CCCCCC"/>
           <w:sz w:val="21"/>
           <w:szCs w:val="21"/>
-          <w:lang w:eastAsia="ru-RU"/>
+          <w:lang w:val="en-US" w:eastAsia="ru-RU"/>
         </w:rPr>
       </w:pPr>
       <w:r>
@@ -3424,7 +3424,7 @@
           <w:color w:val="9CDCFE"/>
           <w:sz w:val="21"/>
           <w:szCs w:val="21"/>
-          <w:lang w:eastAsia="ru-RU"/>
+          <w:lang w:val="en-US" w:eastAsia="ru-RU"/>
         </w:rPr>
         <w:t>elapsed</w:t>
       </w:r>
@@ -3434,7 +3434,7 @@
           <w:color w:val="CCCCCC"/>
           <w:sz w:val="21"/>
           <w:szCs w:val="21"/>
-          <w:lang w:eastAsia="ru-RU"/>
+          <w:lang w:val="en-US" w:eastAsia="ru-RU"/>
         </w:rPr>
         <w:t xml:space="preserve"> </w:t>
       </w:r>
@@ -3444,7 +3444,7 @@
           <w:color w:val="D4D4D4"/>
           <w:sz w:val="21"/>
           <w:szCs w:val="21"/>
-          <w:lang w:eastAsia="ru-RU"/>
+          <w:lang w:val="en-US" w:eastAsia="ru-RU"/>
         </w:rPr>
         <w:t>=</w:t>
       </w:r>
@@ -3454,7 +3454,7 @@
           <w:color w:val="CCCCCC"/>
           <w:sz w:val="21"/>
           <w:szCs w:val="21"/>
-          <w:lang w:eastAsia="ru-RU"/>
+          <w:lang w:val="en-US" w:eastAsia="ru-RU"/>
         </w:rPr>
         <w:t xml:space="preserve"> </w:t>
       </w:r>
@@ -3464,7 +3464,7 @@
           <w:color w:val="9CDCFE"/>
           <w:sz w:val="21"/>
           <w:szCs w:val="21"/>
-          <w:lang w:eastAsia="ru-RU"/>
+          <w:lang w:val="en-US" w:eastAsia="ru-RU"/>
         </w:rPr>
         <w:t>end_time</w:t>
       </w:r>
@@ -3474,7 +3474,7 @@
           <w:color w:val="CCCCCC"/>
           <w:sz w:val="21"/>
           <w:szCs w:val="21"/>
-          <w:lang w:eastAsia="ru-RU"/>
+          <w:lang w:val="en-US" w:eastAsia="ru-RU"/>
         </w:rPr>
         <w:t xml:space="preserve"> </w:t>
       </w:r>
@@ -3484,7 +3484,7 @@
           <w:color w:val="D4D4D4"/>
           <w:sz w:val="21"/>
           <w:szCs w:val="21"/>
-          <w:lang w:eastAsia="ru-RU"/>
+          <w:lang w:val="en-US" w:eastAsia="ru-RU"/>
         </w:rPr>
         <w:t>-</w:t>
       </w:r>
@@ -3494,7 +3494,7 @@
           <w:color w:val="CCCCCC"/>
           <w:sz w:val="21"/>
           <w:szCs w:val="21"/>
-          <w:lang w:eastAsia="ru-RU"/>
+          <w:lang w:val="en-US" w:eastAsia="ru-RU"/>
         </w:rPr>
         <w:t xml:space="preserve"> </w:t>
       </w:r>
@@ -3504,7 +3504,7 @@
           <w:color w:val="9CDCFE"/>
           <w:sz w:val="21"/>
           <w:szCs w:val="21"/>
-          <w:lang w:eastAsia="ru-RU"/>
+          <w:lang w:val="en-US" w:eastAsia="ru-RU"/>
         </w:rPr>
         <w:t>start_time</w:t>
       </w:r>
@@ -4066,21 +4066,115 @@
           <w:rFonts w:asciiTheme="minorHAnsi" w:hAnsiTheme="minorHAnsi" w:cstheme="minorHAnsi"/>
           <w:lang w:val="uk-UA"/>
         </w:rPr>
-        <w:t xml:space="preserve">),  </w:t>
-      </w:r>
+        <w:t xml:space="preserve">),  де кожен потік одночасно робить свій запит. </w:t>
+      </w:r>
+    </w:p>
+    <w:p>
+      <w:pPr>
+        <w:pStyle w:val="a3"/>
+        <w:rPr>
+          <w:rFonts w:asciiTheme="minorHAnsi" w:hAnsiTheme="minorHAnsi" w:cstheme="minorHAnsi"/>
+        </w:rPr>
+      </w:pPr>
       <w:r>
         <w:rPr>
           <w:rFonts w:asciiTheme="minorHAnsi" w:hAnsiTheme="minorHAnsi" w:cstheme="minorHAnsi"/>
           <w:lang w:val="uk-UA"/>
         </w:rPr>
-        <w:t>де кожен потік одночасно робить свій запит.</w:t>
+        <w:t xml:space="preserve">Переписуємо нашу функцію </w:t>
+      </w:r>
+      <w:r>
+        <w:rPr>
+          <w:rFonts w:asciiTheme="minorHAnsi" w:hAnsiTheme="minorHAnsi" w:cstheme="minorHAnsi"/>
+        </w:rPr>
+        <w:t>run</w:t>
       </w:r>
       <w:r>
         <w:rPr>
           <w:rFonts w:asciiTheme="minorHAnsi" w:hAnsiTheme="minorHAnsi" w:cstheme="minorHAnsi"/>
           <w:lang w:val="uk-UA"/>
         </w:rPr>
-        <w:t xml:space="preserve"> </w:t>
+        <w:t>_</w:t>
+      </w:r>
+      <w:r>
+        <w:rPr>
+          <w:rFonts w:asciiTheme="minorHAnsi" w:hAnsiTheme="minorHAnsi" w:cstheme="minorHAnsi"/>
+        </w:rPr>
+        <w:t>batch</w:t>
+      </w:r>
+      <w:r>
+        <w:rPr>
+          <w:rFonts w:asciiTheme="minorHAnsi" w:hAnsiTheme="minorHAnsi" w:cstheme="minorHAnsi"/>
+          <w:lang w:val="uk-UA"/>
+        </w:rPr>
+        <w:t>_</w:t>
+      </w:r>
+      <w:r>
+        <w:rPr>
+          <w:rFonts w:asciiTheme="minorHAnsi" w:hAnsiTheme="minorHAnsi" w:cstheme="minorHAnsi"/>
+        </w:rPr>
+        <w:t>searches</w:t>
+      </w:r>
+      <w:r>
+        <w:rPr>
+          <w:rFonts w:asciiTheme="minorHAnsi" w:hAnsiTheme="minorHAnsi" w:cstheme="minorHAnsi"/>
+          <w:lang w:val="uk-UA"/>
+        </w:rPr>
+        <w:t xml:space="preserve">() так, щоб вона для кожного значення </w:t>
+      </w:r>
+      <w:r>
+        <w:rPr>
+          <w:rStyle w:val="HTML"/>
+          <w:rFonts w:asciiTheme="minorHAnsi" w:hAnsiTheme="minorHAnsi" w:cstheme="minorHAnsi"/>
+          <w:sz w:val="24"/>
+          <w:szCs w:val="24"/>
+        </w:rPr>
+        <w:t>max</w:t>
+      </w:r>
+      <w:r>
+        <w:rPr>
+          <w:rStyle w:val="HTML"/>
+          <w:rFonts w:asciiTheme="minorHAnsi" w:hAnsiTheme="minorHAnsi" w:cstheme="minorHAnsi"/>
+          <w:sz w:val="24"/>
+          <w:szCs w:val="24"/>
+          <w:lang w:val="uk-UA"/>
+        </w:rPr>
+        <w:t>_</w:t>
+      </w:r>
+      <w:r>
+        <w:rPr>
+          <w:rStyle w:val="HTML"/>
+          <w:rFonts w:asciiTheme="minorHAnsi" w:hAnsiTheme="minorHAnsi" w:cstheme="minorHAnsi"/>
+          <w:sz w:val="24"/>
+          <w:szCs w:val="24"/>
+        </w:rPr>
+        <w:t>results</w:t>
+      </w:r>
+      <w:r>
+        <w:rPr>
+          <w:rStyle w:val="HTML"/>
+          <w:rFonts w:asciiTheme="minorHAnsi" w:eastAsiaTheme="minorHAnsi" w:hAnsiTheme="minorHAnsi" w:cstheme="minorHAnsi"/>
+          <w:sz w:val="24"/>
+          <w:szCs w:val="24"/>
+          <w:lang w:val="uk-UA"/>
+        </w:rPr>
+        <w:t xml:space="preserve"> (5, 10, 20, 40) запускала пул з 5 потоків (оптимальне значення). Тоді кожен потік парал</w:t>
+      </w:r>
+      <w:r>
+        <w:rPr>
+          <w:rStyle w:val="HTML"/>
+          <w:rFonts w:asciiTheme="minorHAnsi" w:eastAsiaTheme="minorHAnsi" w:hAnsiTheme="minorHAnsi" w:cstheme="minorHAnsi"/>
+          <w:sz w:val="24"/>
+          <w:szCs w:val="24"/>
+          <w:lang w:val="uk-UA"/>
+        </w:rPr>
+        <w:t>ельно бере по 1 ключовому слову</w:t>
+      </w:r>
+      <w:r>
+        <w:rPr>
+          <w:rFonts w:asciiTheme="minorHAnsi" w:hAnsiTheme="minorHAnsi" w:cstheme="minorHAnsi"/>
+        </w:rPr>
+        <w:t xml:space="preserve"> і виконує HTTP-запит до API Google Books.</w:t>
       </w:r>
     </w:p>
     <w:p>
@@ -4093,48 +4187,38 @@
       <w:r>
         <w:rPr>
           <w:rFonts w:asciiTheme="minorHAnsi" w:hAnsiTheme="minorHAnsi" w:cstheme="minorHAnsi"/>
-          <w:lang w:val="uk-UA"/>
-        </w:rPr>
-        <w:t xml:space="preserve">Переписуємо нашу функцію </w:t>
-      </w:r>
-      <w:r>
+        </w:rPr>
+        <w:t>Таким чином, одночасно працюють до 5 потоків, і загалом всі 11 запитів виконуються швидше, ніж послідовно (один за одним).</w:t>
+      </w:r>
+    </w:p>
+    <w:p>
+      <w:pPr>
+        <w:pStyle w:val="a3"/>
         <w:rPr>
           <w:rFonts w:asciiTheme="minorHAnsi" w:hAnsiTheme="minorHAnsi" w:cstheme="minorHAnsi"/>
         </w:rPr>
-        <w:t>run</w:t>
-      </w:r>
-      <w:r>
+      </w:pPr>
+      <w:r>
+        <w:rPr>
+          <w:rFonts w:asciiTheme="minorHAnsi" w:hAnsiTheme="minorHAnsi" w:cstheme="minorHAnsi"/>
+        </w:rPr>
+        <w:t>Коли один потік закінчує свій запит, пул автоматично запускає наступний запит з черги, поки всі запити не будуть виконані.</w:t>
+      </w:r>
+    </w:p>
+    <w:p>
+      <w:pPr>
+        <w:pStyle w:val="a3"/>
         <w:rPr>
           <w:rFonts w:asciiTheme="minorHAnsi" w:hAnsiTheme="minorHAnsi" w:cstheme="minorHAnsi"/>
           <w:lang w:val="uk-UA"/>
         </w:rPr>
-        <w:t>_</w:t>
-      </w:r>
+      </w:pPr>
       <w:r>
         <w:rPr>
           <w:rFonts w:asciiTheme="minorHAnsi" w:hAnsiTheme="minorHAnsi" w:cstheme="minorHAnsi"/>
         </w:rPr>
-        <w:t>batch</w:t>
-      </w:r>
-      <w:r>
-        <w:rPr>
-          <w:rFonts w:asciiTheme="minorHAnsi" w:hAnsiTheme="minorHAnsi" w:cstheme="minorHAnsi"/>
-          <w:lang w:val="uk-UA"/>
-        </w:rPr>
-        <w:t>_</w:t>
-      </w:r>
-      <w:r>
-        <w:rPr>
-          <w:rFonts w:asciiTheme="minorHAnsi" w:hAnsiTheme="minorHAnsi" w:cstheme="minorHAnsi"/>
-        </w:rPr>
-        <w:t>searches</w:t>
-      </w:r>
-      <w:r>
-        <w:rPr>
-          <w:rFonts w:asciiTheme="minorHAnsi" w:hAnsiTheme="minorHAnsi" w:cstheme="minorHAnsi"/>
-          <w:lang w:val="uk-UA"/>
-        </w:rPr>
-        <w:t xml:space="preserve">() так, щоб вона для кожного значення </w:t>
+        <w:lastRenderedPageBreak/>
+        <w:t xml:space="preserve">Після того, як усі запити для поточного </w:t>
       </w:r>
       <w:r>
         <w:rPr>
@@ -4143,52 +4227,13 @@
           <w:sz w:val="24"/>
           <w:szCs w:val="24"/>
         </w:rPr>
-        <w:t>max</w:t>
-      </w:r>
-      <w:r>
-        <w:rPr>
-          <w:rStyle w:val="HTML"/>
+        <w:t>max_results</w:t>
+      </w:r>
+      <w:r>
+        <w:rPr>
           <w:rFonts w:asciiTheme="minorHAnsi" w:hAnsiTheme="minorHAnsi" w:cstheme="minorHAnsi"/>
-          <w:sz w:val="24"/>
-          <w:szCs w:val="24"/>
-          <w:lang w:val="uk-UA"/>
-        </w:rPr>
-        <w:t>_</w:t>
-      </w:r>
-      <w:r>
-        <w:rPr>
-          <w:rStyle w:val="HTML"/>
-          <w:rFonts w:asciiTheme="minorHAnsi" w:hAnsiTheme="minorHAnsi" w:cstheme="minorHAnsi"/>
-          <w:sz w:val="24"/>
-          <w:szCs w:val="24"/>
-        </w:rPr>
-        <w:t>results</w:t>
-      </w:r>
-      <w:r>
-        <w:rPr>
-          <w:rStyle w:val="HTML"/>
-          <w:rFonts w:asciiTheme="minorHAnsi" w:eastAsiaTheme="minorHAnsi" w:hAnsiTheme="minorHAnsi" w:cstheme="minorHAnsi"/>
-          <w:sz w:val="24"/>
-          <w:szCs w:val="24"/>
-          <w:lang w:val="uk-UA"/>
-        </w:rPr>
-        <w:t xml:space="preserve"> (5, 10, 20, 40) запускала пул з 5 потоків (оптимальне значення). Тоді кожен потік парал</w:t>
-      </w:r>
-      <w:r>
-        <w:rPr>
-          <w:rStyle w:val="HTML"/>
-          <w:rFonts w:asciiTheme="minorHAnsi" w:eastAsiaTheme="minorHAnsi" w:hAnsiTheme="minorHAnsi" w:cstheme="minorHAnsi"/>
-          <w:sz w:val="24"/>
-          <w:szCs w:val="24"/>
-          <w:lang w:val="uk-UA"/>
-        </w:rPr>
-        <w:t>ельно бере по 1 ключовому слову</w:t>
-      </w:r>
-      <w:r>
-        <w:rPr>
-          <w:rFonts w:asciiTheme="minorHAnsi" w:hAnsiTheme="minorHAnsi" w:cstheme="minorHAnsi"/>
-        </w:rPr>
-        <w:t xml:space="preserve"> і виконує HTTP-запит до API Google Books.</w:t>
+        </w:rPr>
+        <w:t xml:space="preserve"> завершилися, вимірюється загальний час, який зайняло їх паралельне виконання, і виводиться в консоль.</w:t>
       </w:r>
     </w:p>
     <w:p>
@@ -4196,66 +4241,6 @@
         <w:pStyle w:val="a3"/>
         <w:rPr>
           <w:rFonts w:asciiTheme="minorHAnsi" w:hAnsiTheme="minorHAnsi" w:cstheme="minorHAnsi"/>
-        </w:rPr>
-      </w:pPr>
-      <w:r>
-        <w:rPr>
-          <w:rFonts w:asciiTheme="minorHAnsi" w:hAnsiTheme="minorHAnsi" w:cstheme="minorHAnsi"/>
-        </w:rPr>
-        <w:t>Таким чином, одночасно працюють до 5 потоків, і загалом всі 11 запитів виконуються швидше, ніж послідовно (один за одним).</w:t>
-      </w:r>
-    </w:p>
-    <w:p>
-      <w:pPr>
-        <w:pStyle w:val="a3"/>
-        <w:rPr>
-          <w:rFonts w:asciiTheme="minorHAnsi" w:hAnsiTheme="minorHAnsi" w:cstheme="minorHAnsi"/>
-        </w:rPr>
-      </w:pPr>
-      <w:r>
-        <w:rPr>
-          <w:rFonts w:asciiTheme="minorHAnsi" w:hAnsiTheme="minorHAnsi" w:cstheme="minorHAnsi"/>
-        </w:rPr>
-        <w:t>Коли один потік закінчує свій запит, пул автоматично запускає наступний запит з черги, поки всі запити не будуть виконані.</w:t>
-      </w:r>
-    </w:p>
-    <w:p>
-      <w:pPr>
-        <w:pStyle w:val="a3"/>
-        <w:rPr>
-          <w:rFonts w:asciiTheme="minorHAnsi" w:hAnsiTheme="minorHAnsi" w:cstheme="minorHAnsi"/>
-          <w:lang w:val="uk-UA"/>
-        </w:rPr>
-      </w:pPr>
-      <w:r>
-        <w:rPr>
-          <w:rFonts w:asciiTheme="minorHAnsi" w:hAnsiTheme="minorHAnsi" w:cstheme="minorHAnsi"/>
-        </w:rPr>
-        <w:lastRenderedPageBreak/>
-        <w:t xml:space="preserve">Після того, як усі запити для поточного </w:t>
-      </w:r>
-      <w:r>
-        <w:rPr>
-          <w:rStyle w:val="HTML"/>
-          <w:rFonts w:asciiTheme="minorHAnsi" w:hAnsiTheme="minorHAnsi" w:cstheme="minorHAnsi"/>
-          <w:sz w:val="24"/>
-          <w:szCs w:val="24"/>
-        </w:rPr>
-        <w:t>max_results</w:t>
-      </w:r>
-      <w:r>
-        <w:rPr>
-          <w:rFonts w:asciiTheme="minorHAnsi" w:hAnsiTheme="minorHAnsi" w:cstheme="minorHAnsi"/>
-        </w:rPr>
-        <w:t xml:space="preserve"> завершилися, вимірюється загальний час, який зайняло їх паралельне виконання, і виводиться в консоль.</w:t>
-      </w:r>
-    </w:p>
-    <w:p>
-      <w:pPr>
-        <w:pStyle w:val="a3"/>
-        <w:rPr>
-          <w:rFonts w:asciiTheme="minorHAnsi" w:hAnsiTheme="minorHAnsi" w:cstheme="minorHAnsi"/>
-          <w:lang w:val="en-US"/>
         </w:rPr>
       </w:pPr>
       <w:r>
@@ -7661,27 +7646,7 @@
           <w:szCs w:val="28"/>
           <w:lang w:val="uk-UA" w:eastAsia="ru-RU"/>
         </w:rPr>
-        <w:t xml:space="preserve"> </w:t>
-      </w:r>
-      <w:r>
-        <w:rPr>
-          <w:rFonts w:eastAsia="Times New Roman" w:cstheme="minorHAnsi"/>
-          <w:b/>
-          <w:sz w:val="28"/>
-          <w:szCs w:val="28"/>
-          <w:lang w:val="uk-UA" w:eastAsia="ru-RU"/>
-        </w:rPr>
-        <w:t>паралельного</w:t>
-      </w:r>
-      <w:r>
-        <w:rPr>
-          <w:rFonts w:eastAsia="Times New Roman" w:cstheme="minorHAnsi"/>
-          <w:b/>
-          <w:sz w:val="28"/>
-          <w:szCs w:val="28"/>
-          <w:lang w:val="uk-UA" w:eastAsia="ru-RU"/>
-        </w:rPr>
-        <w:t xml:space="preserve"> виконання запитів</w:t>
+        <w:t xml:space="preserve"> паралельного виконання запитів</w:t>
       </w:r>
     </w:p>
     <w:tbl>
@@ -8087,6 +8052,7 @@
         <w:rPr>
           <w:rFonts w:eastAsia="Times New Roman" w:cstheme="minorHAnsi"/>
           <w:b/>
+          <w:i/>
           <w:sz w:val="28"/>
           <w:szCs w:val="28"/>
           <w:lang w:eastAsia="ru-RU"/>
@@ -8104,6 +8070,676 @@
           <w:lang w:val="uk-UA" w:eastAsia="ru-RU"/>
         </w:rPr>
       </w:pPr>
+      <w:r>
+        <w:rPr>
+          <w:rFonts w:eastAsia="Times New Roman" w:cstheme="minorHAnsi"/>
+          <w:b/>
+          <w:sz w:val="28"/>
+          <w:szCs w:val="28"/>
+          <w:lang w:val="uk-UA" w:eastAsia="ru-RU"/>
+        </w:rPr>
+        <w:t>Можемо ще перевірити результати для іншої кількості потоків, але тих самих даних, щоб переконатися, що обрана кількість (5) є оптимальною.</w:t>
+      </w:r>
+    </w:p>
+    <w:tbl>
+      <w:tblPr>
+        <w:tblW w:w="0" w:type="auto"/>
+        <w:tblCellSpacing w:w="15" w:type="dxa"/>
+        <w:tblBorders>
+          <w:top w:val="single" w:sz="4" w:space="0" w:color="auto"/>
+          <w:left w:val="single" w:sz="4" w:space="0" w:color="auto"/>
+          <w:bottom w:val="single" w:sz="4" w:space="0" w:color="auto"/>
+          <w:right w:val="single" w:sz="4" w:space="0" w:color="auto"/>
+          <w:insideH w:val="single" w:sz="4" w:space="0" w:color="auto"/>
+          <w:insideV w:val="single" w:sz="4" w:space="0" w:color="auto"/>
+        </w:tblBorders>
+        <w:tblCellMar>
+          <w:top w:w="15" w:type="dxa"/>
+          <w:left w:w="15" w:type="dxa"/>
+          <w:bottom w:w="15" w:type="dxa"/>
+          <w:right w:w="15" w:type="dxa"/>
+        </w:tblCellMar>
+        <w:tblLook w:val="04A0" w:firstRow="1" w:lastRow="0" w:firstColumn="1" w:lastColumn="0" w:noHBand="0" w:noVBand="1"/>
+      </w:tblPr>
+      <w:tblGrid>
+        <w:gridCol w:w="1680"/>
+        <w:gridCol w:w="1809"/>
+        <w:gridCol w:w="1953"/>
+        <w:gridCol w:w="1953"/>
+        <w:gridCol w:w="1968"/>
+      </w:tblGrid>
+      <w:tr>
+        <w:trPr>
+          <w:tblHeader/>
+          <w:tblCellSpacing w:w="15" w:type="dxa"/>
+        </w:trPr>
+        <w:tc>
+          <w:tcPr>
+            <w:tcW w:w="0" w:type="auto"/>
+            <w:vAlign w:val="center"/>
+            <w:hideMark/>
+          </w:tcPr>
+          <w:p>
+            <w:pPr>
+              <w:spacing w:after="0" w:line="240" w:lineRule="auto"/>
+              <w:jc w:val="center"/>
+              <w:rPr>
+                <w:rFonts w:ascii="Times New Roman" w:eastAsia="Times New Roman" w:hAnsi="Times New Roman" w:cs="Times New Roman"/>
+                <w:b/>
+                <w:bCs/>
+                <w:sz w:val="24"/>
+                <w:szCs w:val="28"/>
+                <w:lang w:eastAsia="ru-RU"/>
+              </w:rPr>
+            </w:pPr>
+            <w:r>
+              <w:rPr>
+                <w:rFonts w:ascii="Courier New" w:eastAsia="Times New Roman" w:hAnsi="Courier New" w:cs="Courier New"/>
+                <w:b/>
+                <w:bCs/>
+                <w:sz w:val="24"/>
+                <w:szCs w:val="28"/>
+                <w:lang w:eastAsia="ru-RU"/>
+              </w:rPr>
+              <w:t>max_workers</w:t>
+            </w:r>
+          </w:p>
+        </w:tc>
+        <w:tc>
+          <w:tcPr>
+            <w:tcW w:w="0" w:type="auto"/>
+            <w:vAlign w:val="center"/>
+            <w:hideMark/>
+          </w:tcPr>
+          <w:p>
+            <w:pPr>
+              <w:spacing w:after="0" w:line="240" w:lineRule="auto"/>
+              <w:jc w:val="center"/>
+              <w:rPr>
+                <w:rFonts w:ascii="Times New Roman" w:eastAsia="Times New Roman" w:hAnsi="Times New Roman" w:cs="Times New Roman"/>
+                <w:b/>
+                <w:bCs/>
+                <w:sz w:val="24"/>
+                <w:szCs w:val="28"/>
+                <w:lang w:eastAsia="ru-RU"/>
+              </w:rPr>
+            </w:pPr>
+            <w:r>
+              <w:rPr>
+                <w:rFonts w:ascii="Courier New" w:eastAsia="Times New Roman" w:hAnsi="Courier New" w:cs="Courier New"/>
+                <w:b/>
+                <w:bCs/>
+                <w:sz w:val="24"/>
+                <w:szCs w:val="28"/>
+                <w:lang w:eastAsia="ru-RU"/>
+              </w:rPr>
+              <w:t>maxResults=5</w:t>
+            </w:r>
+          </w:p>
+        </w:tc>
+        <w:tc>
+          <w:tcPr>
+            <w:tcW w:w="0" w:type="auto"/>
+            <w:vAlign w:val="center"/>
+            <w:hideMark/>
+          </w:tcPr>
+          <w:p>
+            <w:pPr>
+              <w:spacing w:after="0" w:line="240" w:lineRule="auto"/>
+              <w:jc w:val="center"/>
+              <w:rPr>
+                <w:rFonts w:ascii="Times New Roman" w:eastAsia="Times New Roman" w:hAnsi="Times New Roman" w:cs="Times New Roman"/>
+                <w:b/>
+                <w:bCs/>
+                <w:sz w:val="24"/>
+                <w:szCs w:val="28"/>
+                <w:lang w:eastAsia="ru-RU"/>
+              </w:rPr>
+            </w:pPr>
+            <w:r>
+              <w:rPr>
+                <w:rFonts w:ascii="Courier New" w:eastAsia="Times New Roman" w:hAnsi="Courier New" w:cs="Courier New"/>
+                <w:b/>
+                <w:bCs/>
+                <w:sz w:val="24"/>
+                <w:szCs w:val="28"/>
+                <w:lang w:eastAsia="ru-RU"/>
+              </w:rPr>
+              <w:t>maxResults=10</w:t>
+            </w:r>
+          </w:p>
+        </w:tc>
+        <w:tc>
+          <w:tcPr>
+            <w:tcW w:w="0" w:type="auto"/>
+            <w:vAlign w:val="center"/>
+            <w:hideMark/>
+          </w:tcPr>
+          <w:p>
+            <w:pPr>
+              <w:spacing w:after="0" w:line="240" w:lineRule="auto"/>
+              <w:jc w:val="center"/>
+              <w:rPr>
+                <w:rFonts w:ascii="Times New Roman" w:eastAsia="Times New Roman" w:hAnsi="Times New Roman" w:cs="Times New Roman"/>
+                <w:b/>
+                <w:bCs/>
+                <w:sz w:val="24"/>
+                <w:szCs w:val="28"/>
+                <w:lang w:eastAsia="ru-RU"/>
+              </w:rPr>
+            </w:pPr>
+            <w:r>
+              <w:rPr>
+                <w:rFonts w:ascii="Courier New" w:eastAsia="Times New Roman" w:hAnsi="Courier New" w:cs="Courier New"/>
+                <w:b/>
+                <w:bCs/>
+                <w:sz w:val="24"/>
+                <w:szCs w:val="28"/>
+                <w:lang w:eastAsia="ru-RU"/>
+              </w:rPr>
+              <w:t>maxResults=20</w:t>
+            </w:r>
+          </w:p>
+        </w:tc>
+        <w:tc>
+          <w:tcPr>
+            <w:tcW w:w="0" w:type="auto"/>
+            <w:vAlign w:val="center"/>
+            <w:hideMark/>
+          </w:tcPr>
+          <w:p>
+            <w:pPr>
+              <w:spacing w:after="0" w:line="240" w:lineRule="auto"/>
+              <w:jc w:val="center"/>
+              <w:rPr>
+                <w:rFonts w:ascii="Times New Roman" w:eastAsia="Times New Roman" w:hAnsi="Times New Roman" w:cs="Times New Roman"/>
+                <w:b/>
+                <w:bCs/>
+                <w:sz w:val="24"/>
+                <w:szCs w:val="28"/>
+                <w:lang w:eastAsia="ru-RU"/>
+              </w:rPr>
+            </w:pPr>
+            <w:r>
+              <w:rPr>
+                <w:rFonts w:ascii="Courier New" w:eastAsia="Times New Roman" w:hAnsi="Courier New" w:cs="Courier New"/>
+                <w:b/>
+                <w:bCs/>
+                <w:sz w:val="24"/>
+                <w:szCs w:val="28"/>
+                <w:lang w:eastAsia="ru-RU"/>
+              </w:rPr>
+              <w:t>maxResults=40</w:t>
+            </w:r>
+          </w:p>
+        </w:tc>
+      </w:tr>
+      <w:tr>
+        <w:trPr>
+          <w:tblCellSpacing w:w="15" w:type="dxa"/>
+        </w:trPr>
+        <w:tc>
+          <w:tcPr>
+            <w:tcW w:w="0" w:type="auto"/>
+            <w:vAlign w:val="center"/>
+            <w:hideMark/>
+          </w:tcPr>
+          <w:p>
+            <w:pPr>
+              <w:spacing w:after="0" w:line="240" w:lineRule="auto"/>
+              <w:jc w:val="center"/>
+              <w:rPr>
+                <w:rFonts w:ascii="Times New Roman" w:eastAsia="Times New Roman" w:hAnsi="Times New Roman" w:cs="Times New Roman"/>
+                <w:sz w:val="28"/>
+                <w:szCs w:val="28"/>
+                <w:lang w:eastAsia="ru-RU"/>
+              </w:rPr>
+            </w:pPr>
+            <w:r>
+              <w:rPr>
+                <w:rFonts w:ascii="Times New Roman" w:eastAsia="Times New Roman" w:hAnsi="Times New Roman" w:cs="Times New Roman"/>
+                <w:sz w:val="28"/>
+                <w:szCs w:val="28"/>
+                <w:lang w:eastAsia="ru-RU"/>
+              </w:rPr>
+              <w:t>2</w:t>
+            </w:r>
+          </w:p>
+        </w:tc>
+        <w:tc>
+          <w:tcPr>
+            <w:tcW w:w="0" w:type="auto"/>
+            <w:vAlign w:val="center"/>
+            <w:hideMark/>
+          </w:tcPr>
+          <w:p>
+            <w:pPr>
+              <w:spacing w:after="0" w:line="240" w:lineRule="auto"/>
+              <w:jc w:val="center"/>
+              <w:rPr>
+                <w:rFonts w:ascii="Times New Roman" w:eastAsia="Times New Roman" w:hAnsi="Times New Roman" w:cs="Times New Roman"/>
+                <w:sz w:val="28"/>
+                <w:szCs w:val="28"/>
+                <w:lang w:eastAsia="ru-RU"/>
+              </w:rPr>
+            </w:pPr>
+            <w:r>
+              <w:rPr>
+                <w:rFonts w:ascii="Times New Roman" w:eastAsia="Times New Roman" w:hAnsi="Times New Roman" w:cs="Times New Roman"/>
+                <w:sz w:val="28"/>
+                <w:szCs w:val="28"/>
+                <w:lang w:eastAsia="ru-RU"/>
+              </w:rPr>
+              <w:t>2.9917</w:t>
+            </w:r>
+          </w:p>
+        </w:tc>
+        <w:tc>
+          <w:tcPr>
+            <w:tcW w:w="0" w:type="auto"/>
+            <w:vAlign w:val="center"/>
+            <w:hideMark/>
+          </w:tcPr>
+          <w:p>
+            <w:pPr>
+              <w:spacing w:after="0" w:line="240" w:lineRule="auto"/>
+              <w:jc w:val="center"/>
+              <w:rPr>
+                <w:rFonts w:ascii="Times New Roman" w:eastAsia="Times New Roman" w:hAnsi="Times New Roman" w:cs="Times New Roman"/>
+                <w:sz w:val="28"/>
+                <w:szCs w:val="28"/>
+                <w:lang w:eastAsia="ru-RU"/>
+              </w:rPr>
+            </w:pPr>
+            <w:r>
+              <w:rPr>
+                <w:rFonts w:ascii="Times New Roman" w:eastAsia="Times New Roman" w:hAnsi="Times New Roman" w:cs="Times New Roman"/>
+                <w:sz w:val="28"/>
+                <w:szCs w:val="28"/>
+                <w:lang w:eastAsia="ru-RU"/>
+              </w:rPr>
+              <w:t>3.9882</w:t>
+            </w:r>
+          </w:p>
+        </w:tc>
+        <w:tc>
+          <w:tcPr>
+            <w:tcW w:w="0" w:type="auto"/>
+            <w:vAlign w:val="center"/>
+            <w:hideMark/>
+          </w:tcPr>
+          <w:p>
+            <w:pPr>
+              <w:spacing w:after="0" w:line="240" w:lineRule="auto"/>
+              <w:jc w:val="center"/>
+              <w:rPr>
+                <w:rFonts w:ascii="Times New Roman" w:eastAsia="Times New Roman" w:hAnsi="Times New Roman" w:cs="Times New Roman"/>
+                <w:sz w:val="28"/>
+                <w:szCs w:val="28"/>
+                <w:lang w:eastAsia="ru-RU"/>
+              </w:rPr>
+            </w:pPr>
+            <w:r>
+              <w:rPr>
+                <w:rFonts w:ascii="Times New Roman" w:eastAsia="Times New Roman" w:hAnsi="Times New Roman" w:cs="Times New Roman"/>
+                <w:sz w:val="28"/>
+                <w:szCs w:val="28"/>
+                <w:lang w:eastAsia="ru-RU"/>
+              </w:rPr>
+              <w:t>3.6484</w:t>
+            </w:r>
+          </w:p>
+        </w:tc>
+        <w:tc>
+          <w:tcPr>
+            <w:tcW w:w="0" w:type="auto"/>
+            <w:vAlign w:val="center"/>
+            <w:hideMark/>
+          </w:tcPr>
+          <w:p>
+            <w:pPr>
+              <w:spacing w:after="0" w:line="240" w:lineRule="auto"/>
+              <w:jc w:val="center"/>
+              <w:rPr>
+                <w:rFonts w:ascii="Times New Roman" w:eastAsia="Times New Roman" w:hAnsi="Times New Roman" w:cs="Times New Roman"/>
+                <w:sz w:val="28"/>
+                <w:szCs w:val="28"/>
+                <w:lang w:eastAsia="ru-RU"/>
+              </w:rPr>
+            </w:pPr>
+            <w:r>
+              <w:rPr>
+                <w:rFonts w:ascii="Times New Roman" w:eastAsia="Times New Roman" w:hAnsi="Times New Roman" w:cs="Times New Roman"/>
+                <w:sz w:val="28"/>
+                <w:szCs w:val="28"/>
+                <w:lang w:eastAsia="ru-RU"/>
+              </w:rPr>
+              <w:t>3.9403</w:t>
+            </w:r>
+          </w:p>
+        </w:tc>
+      </w:tr>
+      <w:tr>
+        <w:trPr>
+          <w:tblCellSpacing w:w="15" w:type="dxa"/>
+        </w:trPr>
+        <w:tc>
+          <w:tcPr>
+            <w:tcW w:w="0" w:type="auto"/>
+            <w:vAlign w:val="center"/>
+            <w:hideMark/>
+          </w:tcPr>
+          <w:p>
+            <w:pPr>
+              <w:spacing w:after="0" w:line="240" w:lineRule="auto"/>
+              <w:jc w:val="center"/>
+              <w:rPr>
+                <w:rFonts w:ascii="Times New Roman" w:eastAsia="Times New Roman" w:hAnsi="Times New Roman" w:cs="Times New Roman"/>
+                <w:sz w:val="28"/>
+                <w:szCs w:val="28"/>
+                <w:lang w:eastAsia="ru-RU"/>
+              </w:rPr>
+            </w:pPr>
+            <w:r>
+              <w:rPr>
+                <w:rFonts w:ascii="Times New Roman" w:eastAsia="Times New Roman" w:hAnsi="Times New Roman" w:cs="Times New Roman"/>
+                <w:sz w:val="28"/>
+                <w:szCs w:val="28"/>
+                <w:lang w:eastAsia="ru-RU"/>
+              </w:rPr>
+              <w:t>10</w:t>
+            </w:r>
+          </w:p>
+        </w:tc>
+        <w:tc>
+          <w:tcPr>
+            <w:tcW w:w="0" w:type="auto"/>
+            <w:vAlign w:val="center"/>
+            <w:hideMark/>
+          </w:tcPr>
+          <w:p>
+            <w:pPr>
+              <w:spacing w:after="0" w:line="240" w:lineRule="auto"/>
+              <w:jc w:val="center"/>
+              <w:rPr>
+                <w:rFonts w:ascii="Times New Roman" w:eastAsia="Times New Roman" w:hAnsi="Times New Roman" w:cs="Times New Roman"/>
+                <w:sz w:val="28"/>
+                <w:szCs w:val="28"/>
+                <w:lang w:eastAsia="ru-RU"/>
+              </w:rPr>
+            </w:pPr>
+            <w:r>
+              <w:rPr>
+                <w:rFonts w:ascii="Times New Roman" w:eastAsia="Times New Roman" w:hAnsi="Times New Roman" w:cs="Times New Roman"/>
+                <w:sz w:val="28"/>
+                <w:szCs w:val="28"/>
+                <w:lang w:eastAsia="ru-RU"/>
+              </w:rPr>
+              <w:t>1.5742</w:t>
+            </w:r>
+          </w:p>
+        </w:tc>
+        <w:tc>
+          <w:tcPr>
+            <w:tcW w:w="0" w:type="auto"/>
+            <w:vAlign w:val="center"/>
+            <w:hideMark/>
+          </w:tcPr>
+          <w:p>
+            <w:pPr>
+              <w:spacing w:after="0" w:line="240" w:lineRule="auto"/>
+              <w:jc w:val="center"/>
+              <w:rPr>
+                <w:rFonts w:ascii="Times New Roman" w:eastAsia="Times New Roman" w:hAnsi="Times New Roman" w:cs="Times New Roman"/>
+                <w:sz w:val="28"/>
+                <w:szCs w:val="28"/>
+                <w:lang w:eastAsia="ru-RU"/>
+              </w:rPr>
+            </w:pPr>
+            <w:r>
+              <w:rPr>
+                <w:rFonts w:ascii="Times New Roman" w:eastAsia="Times New Roman" w:hAnsi="Times New Roman" w:cs="Times New Roman"/>
+                <w:bCs/>
+                <w:sz w:val="28"/>
+                <w:szCs w:val="28"/>
+                <w:lang w:eastAsia="ru-RU"/>
+              </w:rPr>
+              <w:t>1.0788</w:t>
+            </w:r>
+          </w:p>
+        </w:tc>
+        <w:tc>
+          <w:tcPr>
+            <w:tcW w:w="0" w:type="auto"/>
+            <w:vAlign w:val="center"/>
+            <w:hideMark/>
+          </w:tcPr>
+          <w:p>
+            <w:pPr>
+              <w:spacing w:after="0" w:line="240" w:lineRule="auto"/>
+              <w:jc w:val="center"/>
+              <w:rPr>
+                <w:rFonts w:ascii="Times New Roman" w:eastAsia="Times New Roman" w:hAnsi="Times New Roman" w:cs="Times New Roman"/>
+                <w:sz w:val="28"/>
+                <w:szCs w:val="28"/>
+                <w:lang w:eastAsia="ru-RU"/>
+              </w:rPr>
+            </w:pPr>
+            <w:r>
+              <w:rPr>
+                <w:rFonts w:ascii="Times New Roman" w:eastAsia="Times New Roman" w:hAnsi="Times New Roman" w:cs="Times New Roman"/>
+                <w:sz w:val="28"/>
+                <w:szCs w:val="28"/>
+                <w:lang w:eastAsia="ru-RU"/>
+              </w:rPr>
+              <w:t>1.1166</w:t>
+            </w:r>
+          </w:p>
+        </w:tc>
+        <w:tc>
+          <w:tcPr>
+            <w:tcW w:w="0" w:type="auto"/>
+            <w:vAlign w:val="center"/>
+            <w:hideMark/>
+          </w:tcPr>
+          <w:p>
+            <w:pPr>
+              <w:spacing w:after="0" w:line="240" w:lineRule="auto"/>
+              <w:jc w:val="center"/>
+              <w:rPr>
+                <w:rFonts w:ascii="Times New Roman" w:eastAsia="Times New Roman" w:hAnsi="Times New Roman" w:cs="Times New Roman"/>
+                <w:sz w:val="28"/>
+                <w:szCs w:val="28"/>
+                <w:lang w:eastAsia="ru-RU"/>
+              </w:rPr>
+            </w:pPr>
+            <w:r>
+              <w:rPr>
+                <w:rFonts w:ascii="Times New Roman" w:eastAsia="Times New Roman" w:hAnsi="Times New Roman" w:cs="Times New Roman"/>
+                <w:sz w:val="28"/>
+                <w:szCs w:val="28"/>
+                <w:lang w:eastAsia="ru-RU"/>
+              </w:rPr>
+              <w:t>1.7928</w:t>
+            </w:r>
+          </w:p>
+        </w:tc>
+      </w:tr>
+      <w:tr>
+        <w:trPr>
+          <w:tblCellSpacing w:w="15" w:type="dxa"/>
+        </w:trPr>
+        <w:tc>
+          <w:tcPr>
+            <w:tcW w:w="0" w:type="auto"/>
+            <w:vAlign w:val="center"/>
+            <w:hideMark/>
+          </w:tcPr>
+          <w:p>
+            <w:pPr>
+              <w:spacing w:after="0" w:line="240" w:lineRule="auto"/>
+              <w:jc w:val="center"/>
+              <w:rPr>
+                <w:rFonts w:ascii="Times New Roman" w:eastAsia="Times New Roman" w:hAnsi="Times New Roman" w:cs="Times New Roman"/>
+                <w:sz w:val="28"/>
+                <w:szCs w:val="28"/>
+                <w:lang w:eastAsia="ru-RU"/>
+              </w:rPr>
+            </w:pPr>
+            <w:r>
+              <w:rPr>
+                <w:rFonts w:ascii="Times New Roman" w:eastAsia="Times New Roman" w:hAnsi="Times New Roman" w:cs="Times New Roman"/>
+                <w:sz w:val="28"/>
+                <w:szCs w:val="28"/>
+                <w:lang w:eastAsia="ru-RU"/>
+              </w:rPr>
+              <w:t>20</w:t>
+            </w:r>
+          </w:p>
+        </w:tc>
+        <w:tc>
+          <w:tcPr>
+            <w:tcW w:w="0" w:type="auto"/>
+            <w:vAlign w:val="center"/>
+            <w:hideMark/>
+          </w:tcPr>
+          <w:p>
+            <w:pPr>
+              <w:spacing w:after="0" w:line="240" w:lineRule="auto"/>
+              <w:jc w:val="center"/>
+              <w:rPr>
+                <w:rFonts w:ascii="Times New Roman" w:eastAsia="Times New Roman" w:hAnsi="Times New Roman" w:cs="Times New Roman"/>
+                <w:sz w:val="28"/>
+                <w:szCs w:val="28"/>
+                <w:lang w:eastAsia="ru-RU"/>
+              </w:rPr>
+            </w:pPr>
+            <w:r>
+              <w:rPr>
+                <w:rFonts w:ascii="Times New Roman" w:eastAsia="Times New Roman" w:hAnsi="Times New Roman" w:cs="Times New Roman"/>
+                <w:bCs/>
+                <w:sz w:val="28"/>
+                <w:szCs w:val="28"/>
+                <w:lang w:eastAsia="ru-RU"/>
+              </w:rPr>
+              <w:t>0.9618</w:t>
+            </w:r>
+          </w:p>
+        </w:tc>
+        <w:tc>
+          <w:tcPr>
+            <w:tcW w:w="0" w:type="auto"/>
+            <w:vAlign w:val="center"/>
+            <w:hideMark/>
+          </w:tcPr>
+          <w:p>
+            <w:pPr>
+              <w:spacing w:after="0" w:line="240" w:lineRule="auto"/>
+              <w:jc w:val="center"/>
+              <w:rPr>
+                <w:rFonts w:ascii="Times New Roman" w:eastAsia="Times New Roman" w:hAnsi="Times New Roman" w:cs="Times New Roman"/>
+                <w:sz w:val="28"/>
+                <w:szCs w:val="28"/>
+                <w:lang w:eastAsia="ru-RU"/>
+              </w:rPr>
+            </w:pPr>
+            <w:r>
+              <w:rPr>
+                <w:rFonts w:ascii="Times New Roman" w:eastAsia="Times New Roman" w:hAnsi="Times New Roman" w:cs="Times New Roman"/>
+                <w:sz w:val="28"/>
+                <w:szCs w:val="28"/>
+                <w:lang w:eastAsia="ru-RU"/>
+              </w:rPr>
+              <w:t>1.1382</w:t>
+            </w:r>
+          </w:p>
+        </w:tc>
+        <w:tc>
+          <w:tcPr>
+            <w:tcW w:w="0" w:type="auto"/>
+            <w:vAlign w:val="center"/>
+            <w:hideMark/>
+          </w:tcPr>
+          <w:p>
+            <w:pPr>
+              <w:spacing w:after="0" w:line="240" w:lineRule="auto"/>
+              <w:jc w:val="center"/>
+              <w:rPr>
+                <w:rFonts w:ascii="Times New Roman" w:eastAsia="Times New Roman" w:hAnsi="Times New Roman" w:cs="Times New Roman"/>
+                <w:sz w:val="28"/>
+                <w:szCs w:val="28"/>
+                <w:lang w:eastAsia="ru-RU"/>
+              </w:rPr>
+            </w:pPr>
+            <w:r>
+              <w:rPr>
+                <w:rFonts w:ascii="Times New Roman" w:eastAsia="Times New Roman" w:hAnsi="Times New Roman" w:cs="Times New Roman"/>
+                <w:bCs/>
+                <w:sz w:val="28"/>
+                <w:szCs w:val="28"/>
+                <w:lang w:eastAsia="ru-RU"/>
+              </w:rPr>
+              <w:t>0.6060</w:t>
+            </w:r>
+          </w:p>
+        </w:tc>
+        <w:tc>
+          <w:tcPr>
+            <w:tcW w:w="0" w:type="auto"/>
+            <w:vAlign w:val="center"/>
+            <w:hideMark/>
+          </w:tcPr>
+          <w:p>
+            <w:pPr>
+              <w:spacing w:after="0" w:line="240" w:lineRule="auto"/>
+              <w:jc w:val="center"/>
+              <w:rPr>
+                <w:rFonts w:ascii="Times New Roman" w:eastAsia="Times New Roman" w:hAnsi="Times New Roman" w:cs="Times New Roman"/>
+                <w:sz w:val="28"/>
+                <w:szCs w:val="28"/>
+                <w:lang w:eastAsia="ru-RU"/>
+              </w:rPr>
+            </w:pPr>
+            <w:r>
+              <w:rPr>
+                <w:rFonts w:ascii="Times New Roman" w:eastAsia="Times New Roman" w:hAnsi="Times New Roman" w:cs="Times New Roman"/>
+                <w:bCs/>
+                <w:sz w:val="28"/>
+                <w:szCs w:val="28"/>
+                <w:lang w:eastAsia="ru-RU"/>
+              </w:rPr>
+              <w:t>1.3544</w:t>
+            </w:r>
+          </w:p>
+        </w:tc>
+      </w:tr>
+    </w:tbl>
+    <w:p>
+      <w:pPr>
+        <w:pStyle w:val="a3"/>
+        <w:rPr>
+          <w:rFonts w:asciiTheme="minorHAnsi" w:hAnsiTheme="minorHAnsi" w:cstheme="minorHAnsi"/>
+        </w:rPr>
+      </w:pPr>
+      <w:r>
+        <w:rPr>
+          <w:rStyle w:val="HTML"/>
+          <w:rFonts w:asciiTheme="minorHAnsi" w:hAnsiTheme="minorHAnsi" w:cstheme="minorHAnsi"/>
+          <w:b/>
+          <w:bCs/>
+          <w:sz w:val="24"/>
+          <w:szCs w:val="24"/>
+        </w:rPr>
+        <w:t>max_workers=2</w:t>
+      </w:r>
+      <w:r>
+        <w:rPr>
+          <w:rFonts w:asciiTheme="minorHAnsi" w:hAnsiTheme="minorHAnsi" w:cstheme="minorHAnsi"/>
+        </w:rPr>
+        <w:t>:</w:t>
+      </w:r>
+      <w:bookmarkStart w:id="0" w:name="_GoBack"/>
+      <w:bookmarkEnd w:id="0"/>
     </w:p>
     <w:p>
       <w:pPr>
@@ -8112,18 +8748,712 @@
           <w:rFonts w:asciiTheme="minorHAnsi" w:hAnsiTheme="minorHAnsi" w:cstheme="minorHAnsi"/>
         </w:rPr>
       </w:pPr>
+      <w:r>
+        <w:rPr>
+          <w:rFonts w:asciiTheme="minorHAnsi" w:hAnsiTheme="minorHAnsi" w:cstheme="minorHAnsi"/>
+        </w:rPr>
+        <w:t>Надто мала кількість потоків. Багато запитів очікують у черзі.</w:t>
+      </w:r>
     </w:p>
     <w:p>
       <w:pPr>
+        <w:pStyle w:val="a3"/>
+        <w:rPr>
+          <w:rFonts w:asciiTheme="minorHAnsi" w:hAnsiTheme="minorHAnsi" w:cstheme="minorHAnsi"/>
+          <w:lang w:val="uk-UA"/>
+        </w:rPr>
+      </w:pPr>
+      <w:r>
+        <w:rPr>
+          <w:rFonts w:asciiTheme="minorHAnsi" w:hAnsiTheme="minorHAnsi" w:cstheme="minorHAnsi"/>
+        </w:rPr>
+        <w:t>Система не встига</w:t>
+      </w:r>
+      <w:r>
+        <w:rPr>
+          <w:rFonts w:asciiTheme="minorHAnsi" w:hAnsiTheme="minorHAnsi" w:cstheme="minorHAnsi"/>
+        </w:rPr>
+        <w:t xml:space="preserve">є обробляти запити паралельно </w:t>
+      </w:r>
+      <w:r>
+        <w:rPr>
+          <w:rFonts w:asciiTheme="minorHAnsi" w:hAnsiTheme="minorHAnsi" w:cstheme="minorHAnsi"/>
+        </w:rPr>
+        <w:t>загальний час високий.</w:t>
+      </w:r>
+      <w:r>
+        <w:rPr>
+          <w:rFonts w:asciiTheme="minorHAnsi" w:hAnsiTheme="minorHAnsi" w:cstheme="minorHAnsi"/>
+          <w:lang w:val="uk-UA"/>
+        </w:rPr>
+        <w:t xml:space="preserve"> Хоч і не такий, як при послідовному виконанні запитів, але порівняно з більшою кількістю потоків - так.</w:t>
+      </w:r>
+    </w:p>
+    <w:p>
+      <w:pPr>
+        <w:pStyle w:val="a3"/>
+        <w:rPr>
+          <w:rFonts w:asciiTheme="minorHAnsi" w:hAnsiTheme="minorHAnsi" w:cstheme="minorHAnsi"/>
+        </w:rPr>
+      </w:pPr>
+      <w:r>
+        <w:rPr>
+          <w:rStyle w:val="HTML"/>
+          <w:rFonts w:asciiTheme="minorHAnsi" w:hAnsiTheme="minorHAnsi" w:cstheme="minorHAnsi"/>
+          <w:b/>
+          <w:bCs/>
+          <w:sz w:val="24"/>
+          <w:szCs w:val="24"/>
+        </w:rPr>
+        <w:t>max_workers=20</w:t>
+      </w:r>
+      <w:r>
+        <w:rPr>
+          <w:rFonts w:asciiTheme="minorHAnsi" w:hAnsiTheme="minorHAnsi" w:cstheme="minorHAnsi"/>
+        </w:rPr>
+        <w:t>:</w:t>
+      </w:r>
+    </w:p>
+    <w:p>
+      <w:pPr>
+        <w:pStyle w:val="a3"/>
+        <w:rPr>
+          <w:rFonts w:asciiTheme="minorHAnsi" w:hAnsiTheme="minorHAnsi" w:cstheme="minorHAnsi"/>
+        </w:rPr>
+      </w:pPr>
+      <w:r>
+        <w:rPr>
+          <w:rFonts w:asciiTheme="minorHAnsi" w:hAnsiTheme="minorHAnsi" w:cstheme="minorHAnsi"/>
+        </w:rPr>
+        <w:t xml:space="preserve">Найкращі результати для </w:t>
+      </w:r>
+      <w:r>
+        <w:rPr>
+          <w:rStyle w:val="HTML"/>
+          <w:rFonts w:asciiTheme="minorHAnsi" w:hAnsiTheme="minorHAnsi" w:cstheme="minorHAnsi"/>
+          <w:sz w:val="24"/>
+          <w:szCs w:val="24"/>
+        </w:rPr>
+        <w:t>maxResults=5</w:t>
+      </w:r>
+      <w:r>
+        <w:rPr>
+          <w:rFonts w:asciiTheme="minorHAnsi" w:hAnsiTheme="minorHAnsi" w:cstheme="minorHAnsi"/>
+        </w:rPr>
+        <w:t xml:space="preserve"> і </w:t>
+      </w:r>
+      <w:r>
+        <w:rPr>
+          <w:rStyle w:val="HTML"/>
+          <w:rFonts w:asciiTheme="minorHAnsi" w:hAnsiTheme="minorHAnsi" w:cstheme="minorHAnsi"/>
+          <w:sz w:val="24"/>
+          <w:szCs w:val="24"/>
+        </w:rPr>
+        <w:t>20</w:t>
+      </w:r>
+      <w:r>
+        <w:rPr>
+          <w:rFonts w:asciiTheme="minorHAnsi" w:hAnsiTheme="minorHAnsi" w:cstheme="minorHAnsi"/>
+        </w:rPr>
+        <w:t xml:space="preserve">, але вже </w:t>
+      </w:r>
+      <w:r>
+        <w:rPr>
+          <w:rStyle w:val="a9"/>
+          <w:rFonts w:asciiTheme="minorHAnsi" w:hAnsiTheme="minorHAnsi" w:cstheme="minorHAnsi"/>
+        </w:rPr>
+        <w:t>не стабільно</w:t>
+      </w:r>
+      <w:r>
+        <w:rPr>
+          <w:rFonts w:asciiTheme="minorHAnsi" w:hAnsiTheme="minorHAnsi" w:cstheme="minorHAnsi"/>
+        </w:rPr>
+        <w:t>:</w:t>
+      </w:r>
+    </w:p>
+    <w:p>
+      <w:pPr>
+        <w:pStyle w:val="a3"/>
+        <w:rPr>
+          <w:rFonts w:asciiTheme="minorHAnsi" w:hAnsiTheme="minorHAnsi" w:cstheme="minorHAnsi"/>
+          <w:lang w:val="uk-UA"/>
+        </w:rPr>
+      </w:pPr>
+      <w:r>
+        <w:rPr>
+          <w:rFonts w:asciiTheme="minorHAnsi" w:hAnsiTheme="minorHAnsi" w:cstheme="minorHAnsi"/>
+        </w:rPr>
+        <w:t xml:space="preserve">Для </w:t>
+      </w:r>
+      <w:r>
+        <w:rPr>
+          <w:rStyle w:val="HTML"/>
+          <w:rFonts w:asciiTheme="minorHAnsi" w:hAnsiTheme="minorHAnsi" w:cstheme="minorHAnsi"/>
+          <w:sz w:val="24"/>
+          <w:szCs w:val="24"/>
+        </w:rPr>
+        <w:t>maxResults=10</w:t>
+      </w:r>
+      <w:r>
+        <w:rPr>
+          <w:rFonts w:asciiTheme="minorHAnsi" w:hAnsiTheme="minorHAnsi" w:cstheme="minorHAnsi"/>
+        </w:rPr>
+        <w:t xml:space="preserve"> — час вищий, ніж з </w:t>
+      </w:r>
+      <w:r>
+        <w:rPr>
+          <w:rStyle w:val="HTML"/>
+          <w:rFonts w:asciiTheme="minorHAnsi" w:hAnsiTheme="minorHAnsi" w:cstheme="minorHAnsi"/>
+          <w:sz w:val="24"/>
+          <w:szCs w:val="24"/>
+        </w:rPr>
+        <w:t>max_workers=10</w:t>
+      </w:r>
+      <w:r>
+        <w:rPr>
+          <w:rFonts w:asciiTheme="minorHAnsi" w:hAnsiTheme="minorHAnsi" w:cstheme="minorHAnsi"/>
+        </w:rPr>
+        <w:t>.</w:t>
+      </w:r>
+    </w:p>
+    <w:p>
+      <w:pPr>
+        <w:numPr>
+          <w:ilvl w:val="0"/>
+          <w:numId w:val="7"/>
+        </w:numPr>
+        <w:spacing w:before="100" w:beforeAutospacing="1" w:after="100" w:afterAutospacing="1" w:line="240" w:lineRule="auto"/>
+        <w:rPr>
+          <w:rFonts w:eastAsia="Times New Roman" w:cstheme="minorHAnsi"/>
+          <w:sz w:val="24"/>
+          <w:szCs w:val="24"/>
+          <w:lang w:val="en-US" w:eastAsia="ru-RU"/>
+        </w:rPr>
+      </w:pPr>
+      <w:r>
+        <w:rPr>
+          <w:rFonts w:eastAsia="Times New Roman" w:cstheme="minorHAnsi"/>
+          <w:sz w:val="24"/>
+          <w:szCs w:val="24"/>
+          <w:lang w:eastAsia="ru-RU"/>
+        </w:rPr>
+        <w:lastRenderedPageBreak/>
+        <w:t>для</w:t>
+      </w:r>
+      <w:r>
+        <w:rPr>
+          <w:rFonts w:eastAsia="Times New Roman" w:cstheme="minorHAnsi"/>
+          <w:sz w:val="24"/>
+          <w:szCs w:val="24"/>
+          <w:lang w:val="en-US" w:eastAsia="ru-RU"/>
+        </w:rPr>
+        <w:t xml:space="preserve"> </w:t>
+      </w:r>
+      <w:r>
+        <w:rPr>
+          <w:rFonts w:eastAsia="Times New Roman" w:cstheme="minorHAnsi"/>
+          <w:b/>
+          <w:bCs/>
+          <w:sz w:val="24"/>
+          <w:szCs w:val="24"/>
+          <w:lang w:val="en-US" w:eastAsia="ru-RU"/>
+        </w:rPr>
+        <w:t>max_workers=10</w:t>
+      </w:r>
+      <w:r>
+        <w:rPr>
+          <w:rFonts w:eastAsia="Times New Roman" w:cstheme="minorHAnsi"/>
+          <w:sz w:val="24"/>
+          <w:szCs w:val="24"/>
+          <w:lang w:val="en-US" w:eastAsia="ru-RU"/>
+        </w:rPr>
+        <w:t xml:space="preserve"> </w:t>
+      </w:r>
+      <w:r>
+        <w:rPr>
+          <w:rFonts w:eastAsia="Times New Roman" w:cstheme="minorHAnsi"/>
+          <w:sz w:val="24"/>
+          <w:szCs w:val="24"/>
+          <w:lang w:eastAsia="ru-RU"/>
+        </w:rPr>
+        <w:t>і</w:t>
+      </w:r>
+      <w:r>
+        <w:rPr>
+          <w:rFonts w:eastAsia="Times New Roman" w:cstheme="minorHAnsi"/>
+          <w:sz w:val="24"/>
+          <w:szCs w:val="24"/>
+          <w:lang w:val="en-US" w:eastAsia="ru-RU"/>
+        </w:rPr>
+        <w:t xml:space="preserve"> maxResults=10 </w:t>
+      </w:r>
+      <w:r>
+        <w:rPr>
+          <w:rFonts w:eastAsia="Times New Roman" w:cstheme="minorHAnsi"/>
+          <w:sz w:val="24"/>
+          <w:szCs w:val="24"/>
+          <w:lang w:eastAsia="ru-RU"/>
+        </w:rPr>
+        <w:t>час</w:t>
+      </w:r>
+      <w:r>
+        <w:rPr>
+          <w:rFonts w:eastAsia="Times New Roman" w:cstheme="minorHAnsi"/>
+          <w:sz w:val="24"/>
+          <w:szCs w:val="24"/>
+          <w:lang w:val="en-US" w:eastAsia="ru-RU"/>
+        </w:rPr>
+        <w:t xml:space="preserve"> = </w:t>
+      </w:r>
+      <w:r>
+        <w:rPr>
+          <w:rFonts w:eastAsia="Times New Roman" w:cstheme="minorHAnsi"/>
+          <w:b/>
+          <w:bCs/>
+          <w:sz w:val="24"/>
+          <w:szCs w:val="24"/>
+          <w:lang w:val="en-US" w:eastAsia="ru-RU"/>
+        </w:rPr>
+        <w:t xml:space="preserve">1.0788 </w:t>
+      </w:r>
+      <w:r>
+        <w:rPr>
+          <w:rFonts w:eastAsia="Times New Roman" w:cstheme="minorHAnsi"/>
+          <w:b/>
+          <w:bCs/>
+          <w:sz w:val="24"/>
+          <w:szCs w:val="24"/>
+          <w:lang w:eastAsia="ru-RU"/>
+        </w:rPr>
+        <w:t>секунд</w:t>
+      </w:r>
+    </w:p>
+    <w:p>
+      <w:pPr>
+        <w:numPr>
+          <w:ilvl w:val="0"/>
+          <w:numId w:val="7"/>
+        </w:numPr>
+        <w:spacing w:before="100" w:beforeAutospacing="1" w:after="100" w:afterAutospacing="1" w:line="240" w:lineRule="auto"/>
+        <w:rPr>
+          <w:rFonts w:eastAsia="Times New Roman" w:cstheme="minorHAnsi"/>
+          <w:sz w:val="24"/>
+          <w:szCs w:val="24"/>
+          <w:lang w:val="en-US" w:eastAsia="ru-RU"/>
+        </w:rPr>
+      </w:pPr>
+      <w:r>
+        <w:rPr>
+          <w:rFonts w:eastAsia="Times New Roman" w:cstheme="minorHAnsi"/>
+          <w:sz w:val="24"/>
+          <w:szCs w:val="24"/>
+          <w:lang w:eastAsia="ru-RU"/>
+        </w:rPr>
+        <w:t>для</w:t>
+      </w:r>
+      <w:r>
+        <w:rPr>
+          <w:rFonts w:eastAsia="Times New Roman" w:cstheme="minorHAnsi"/>
+          <w:sz w:val="24"/>
+          <w:szCs w:val="24"/>
+          <w:lang w:val="en-US" w:eastAsia="ru-RU"/>
+        </w:rPr>
+        <w:t xml:space="preserve"> </w:t>
+      </w:r>
+      <w:r>
+        <w:rPr>
+          <w:rFonts w:eastAsia="Times New Roman" w:cstheme="minorHAnsi"/>
+          <w:b/>
+          <w:bCs/>
+          <w:sz w:val="24"/>
+          <w:szCs w:val="24"/>
+          <w:lang w:val="en-US" w:eastAsia="ru-RU"/>
+        </w:rPr>
+        <w:t>max_workers=20</w:t>
+      </w:r>
+      <w:r>
+        <w:rPr>
+          <w:rFonts w:eastAsia="Times New Roman" w:cstheme="minorHAnsi"/>
+          <w:sz w:val="24"/>
+          <w:szCs w:val="24"/>
+          <w:lang w:val="en-US" w:eastAsia="ru-RU"/>
+        </w:rPr>
+        <w:t xml:space="preserve"> </w:t>
+      </w:r>
+      <w:r>
+        <w:rPr>
+          <w:rFonts w:eastAsia="Times New Roman" w:cstheme="minorHAnsi"/>
+          <w:sz w:val="24"/>
+          <w:szCs w:val="24"/>
+          <w:lang w:eastAsia="ru-RU"/>
+        </w:rPr>
+        <w:t>і</w:t>
+      </w:r>
+      <w:r>
+        <w:rPr>
+          <w:rFonts w:eastAsia="Times New Roman" w:cstheme="minorHAnsi"/>
+          <w:sz w:val="24"/>
+          <w:szCs w:val="24"/>
+          <w:lang w:val="en-US" w:eastAsia="ru-RU"/>
+        </w:rPr>
+        <w:t xml:space="preserve"> maxResults=10 </w:t>
+      </w:r>
+      <w:r>
+        <w:rPr>
+          <w:rFonts w:eastAsia="Times New Roman" w:cstheme="minorHAnsi"/>
+          <w:sz w:val="24"/>
+          <w:szCs w:val="24"/>
+          <w:lang w:eastAsia="ru-RU"/>
+        </w:rPr>
+        <w:t>час</w:t>
+      </w:r>
+      <w:r>
+        <w:rPr>
+          <w:rFonts w:eastAsia="Times New Roman" w:cstheme="minorHAnsi"/>
+          <w:sz w:val="24"/>
+          <w:szCs w:val="24"/>
+          <w:lang w:val="en-US" w:eastAsia="ru-RU"/>
+        </w:rPr>
+        <w:t xml:space="preserve"> = </w:t>
+      </w:r>
+      <w:r>
+        <w:rPr>
+          <w:rFonts w:eastAsia="Times New Roman" w:cstheme="minorHAnsi"/>
+          <w:b/>
+          <w:bCs/>
+          <w:sz w:val="24"/>
+          <w:szCs w:val="24"/>
+          <w:lang w:val="en-US" w:eastAsia="ru-RU"/>
+        </w:rPr>
+        <w:t xml:space="preserve">1.1382 </w:t>
+      </w:r>
+      <w:r>
+        <w:rPr>
+          <w:rFonts w:eastAsia="Times New Roman" w:cstheme="minorHAnsi"/>
+          <w:b/>
+          <w:bCs/>
+          <w:sz w:val="24"/>
+          <w:szCs w:val="24"/>
+          <w:lang w:eastAsia="ru-RU"/>
+        </w:rPr>
+        <w:t>секунд</w:t>
+      </w:r>
+    </w:p>
+    <w:p>
+      <w:pPr>
+        <w:spacing w:before="100" w:beforeAutospacing="1" w:after="100" w:afterAutospacing="1" w:line="240" w:lineRule="auto"/>
+        <w:rPr>
+          <w:rFonts w:eastAsia="Times New Roman" w:cstheme="minorHAnsi"/>
+          <w:sz w:val="24"/>
+          <w:szCs w:val="24"/>
+          <w:lang w:val="uk-UA" w:eastAsia="ru-RU"/>
+        </w:rPr>
+      </w:pPr>
+      <w:r>
+        <w:rPr>
+          <w:rFonts w:eastAsia="Times New Roman" w:cstheme="minorHAnsi"/>
+          <w:sz w:val="24"/>
+          <w:szCs w:val="24"/>
+          <w:lang w:eastAsia="ru-RU"/>
+        </w:rPr>
+        <w:t xml:space="preserve">Тобто, коли ти </w:t>
+      </w:r>
+      <w:r>
+        <w:rPr>
+          <w:rFonts w:eastAsia="Times New Roman" w:cstheme="minorHAnsi"/>
+          <w:b/>
+          <w:bCs/>
+          <w:sz w:val="24"/>
+          <w:szCs w:val="24"/>
+          <w:lang w:eastAsia="ru-RU"/>
+        </w:rPr>
+        <w:t>збільшуєш кількість потоків із 10 до 20</w:t>
+      </w:r>
+      <w:r>
+        <w:rPr>
+          <w:rFonts w:eastAsia="Times New Roman" w:cstheme="minorHAnsi"/>
+          <w:sz w:val="24"/>
+          <w:szCs w:val="24"/>
+          <w:lang w:eastAsia="ru-RU"/>
+        </w:rPr>
+        <w:t xml:space="preserve">, </w:t>
+      </w:r>
+      <w:r>
+        <w:rPr>
+          <w:rFonts w:eastAsia="Times New Roman" w:cstheme="minorHAnsi"/>
+          <w:b/>
+          <w:bCs/>
+          <w:sz w:val="24"/>
+          <w:szCs w:val="24"/>
+          <w:lang w:eastAsia="ru-RU"/>
+        </w:rPr>
+        <w:t>час обробки збільшується</w:t>
+      </w:r>
+      <w:r>
+        <w:rPr>
+          <w:rFonts w:eastAsia="Times New Roman" w:cstheme="minorHAnsi"/>
+          <w:b/>
+          <w:bCs/>
+          <w:sz w:val="24"/>
+          <w:szCs w:val="24"/>
+          <w:lang w:val="uk-UA" w:eastAsia="ru-RU"/>
+        </w:rPr>
+        <w:t>.</w:t>
+      </w:r>
+    </w:p>
+    <w:p>
+      <w:pPr>
+        <w:pStyle w:val="a3"/>
+        <w:rPr>
+          <w:rFonts w:asciiTheme="minorHAnsi" w:hAnsiTheme="minorHAnsi" w:cstheme="minorHAnsi"/>
+        </w:rPr>
+      </w:pPr>
+      <w:r>
+        <w:rPr>
+          <w:rFonts w:asciiTheme="minorHAnsi" w:hAnsiTheme="minorHAnsi" w:cstheme="minorHAnsi"/>
+        </w:rPr>
+        <w:t xml:space="preserve">Це вказує на </w:t>
+      </w:r>
+      <w:r>
+        <w:rPr>
+          <w:rStyle w:val="a9"/>
+          <w:rFonts w:asciiTheme="minorHAnsi" w:hAnsiTheme="minorHAnsi" w:cstheme="minorHAnsi"/>
+        </w:rPr>
+        <w:t>перевантаження або конкуренцію за ресурси</w:t>
+      </w:r>
+      <w:r>
+        <w:rPr>
+          <w:rFonts w:asciiTheme="minorHAnsi" w:hAnsiTheme="minorHAnsi" w:cstheme="minorHAnsi"/>
+        </w:rPr>
+        <w:t>: надто багато потоків можуть створити затори (особливо на мережевих або системних рівнях).</w:t>
+      </w:r>
+    </w:p>
+    <w:p>
+      <w:pPr>
+        <w:pStyle w:val="a3"/>
+        <w:rPr>
+          <w:rFonts w:asciiTheme="minorHAnsi" w:hAnsiTheme="minorHAnsi" w:cstheme="minorHAnsi"/>
+        </w:rPr>
+      </w:pPr>
+      <w:r>
+        <w:rPr>
+          <w:rStyle w:val="HTML"/>
+          <w:rFonts w:asciiTheme="minorHAnsi" w:hAnsiTheme="minorHAnsi" w:cstheme="minorHAnsi"/>
+          <w:b/>
+          <w:bCs/>
+          <w:sz w:val="24"/>
+          <w:szCs w:val="24"/>
+        </w:rPr>
+        <w:t>max_workers=10</w:t>
+      </w:r>
+      <w:r>
+        <w:rPr>
+          <w:rFonts w:asciiTheme="minorHAnsi" w:hAnsiTheme="minorHAnsi" w:cstheme="minorHAnsi"/>
+        </w:rPr>
+        <w:t>:</w:t>
+      </w:r>
+    </w:p>
+    <w:p>
+      <w:pPr>
+        <w:pStyle w:val="a3"/>
+        <w:rPr>
+          <w:rFonts w:asciiTheme="minorHAnsi" w:hAnsiTheme="minorHAnsi" w:cstheme="minorHAnsi"/>
+        </w:rPr>
+      </w:pPr>
+      <w:r>
+        <w:rPr>
+          <w:rFonts w:asciiTheme="minorHAnsi" w:hAnsiTheme="minorHAnsi" w:cstheme="minorHAnsi"/>
+        </w:rPr>
+        <w:t xml:space="preserve">Найбільш </w:t>
+      </w:r>
+      <w:r>
+        <w:rPr>
+          <w:rStyle w:val="a9"/>
+          <w:rFonts w:asciiTheme="minorHAnsi" w:hAnsiTheme="minorHAnsi" w:cstheme="minorHAnsi"/>
+        </w:rPr>
+        <w:t>стабільний</w:t>
+      </w:r>
+      <w:r>
+        <w:rPr>
+          <w:rFonts w:asciiTheme="minorHAnsi" w:hAnsiTheme="minorHAnsi" w:cstheme="minorHAnsi"/>
+        </w:rPr>
+        <w:t xml:space="preserve"> варіант</w:t>
+      </w:r>
+      <w:r>
+        <w:rPr>
+          <w:rFonts w:asciiTheme="minorHAnsi" w:hAnsiTheme="minorHAnsi" w:cstheme="minorHAnsi"/>
+          <w:lang w:val="uk-UA"/>
+        </w:rPr>
+        <w:t xml:space="preserve"> з цих</w:t>
+      </w:r>
+      <w:r>
+        <w:rPr>
+          <w:rFonts w:asciiTheme="minorHAnsi" w:hAnsiTheme="minorHAnsi" w:cstheme="minorHAnsi"/>
+        </w:rPr>
+        <w:t>:</w:t>
+      </w:r>
+    </w:p>
+    <w:p>
+      <w:pPr>
+        <w:pStyle w:val="a3"/>
+        <w:rPr>
+          <w:rFonts w:asciiTheme="minorHAnsi" w:hAnsiTheme="minorHAnsi" w:cstheme="minorHAnsi"/>
+        </w:rPr>
+      </w:pPr>
+      <w:r>
+        <w:rPr>
+          <w:rFonts w:asciiTheme="minorHAnsi" w:hAnsiTheme="minorHAnsi" w:cstheme="minorHAnsi"/>
+        </w:rPr>
+        <w:t xml:space="preserve">Час виконання </w:t>
+      </w:r>
+      <w:r>
+        <w:rPr>
+          <w:rStyle w:val="a9"/>
+          <w:rFonts w:asciiTheme="minorHAnsi" w:hAnsiTheme="minorHAnsi" w:cstheme="minorHAnsi"/>
+        </w:rPr>
+        <w:t>не коливається сильно</w:t>
+      </w:r>
+      <w:r>
+        <w:rPr>
+          <w:rFonts w:asciiTheme="minorHAnsi" w:hAnsiTheme="minorHAnsi" w:cstheme="minorHAnsi"/>
+        </w:rPr>
+        <w:t xml:space="preserve"> для різних обсягів даних.</w:t>
+      </w:r>
+    </w:p>
+    <w:p>
+      <w:pPr>
+        <w:pStyle w:val="a3"/>
+        <w:rPr>
+          <w:rFonts w:asciiTheme="minorHAnsi" w:hAnsiTheme="minorHAnsi" w:cstheme="minorHAnsi"/>
+          <w:lang w:val="uk-UA"/>
+        </w:rPr>
+      </w:pPr>
+      <w:r>
+        <w:rPr>
+          <w:rFonts w:asciiTheme="minorHAnsi" w:hAnsiTheme="minorHAnsi" w:cstheme="minorHAnsi"/>
+        </w:rPr>
+        <w:t xml:space="preserve">Найкращий час для </w:t>
+      </w:r>
+      <w:r>
+        <w:rPr>
+          <w:rStyle w:val="HTML"/>
+          <w:rFonts w:asciiTheme="minorHAnsi" w:hAnsiTheme="minorHAnsi" w:cstheme="minorHAnsi"/>
+          <w:sz w:val="24"/>
+          <w:szCs w:val="24"/>
+        </w:rPr>
+        <w:t>maxResults=10</w:t>
+      </w:r>
+      <w:r>
+        <w:rPr>
+          <w:rFonts w:asciiTheme="minorHAnsi" w:hAnsiTheme="minorHAnsi" w:cstheme="minorHAnsi"/>
+        </w:rPr>
+        <w:t>, і гарний баланс у всіх інших випадках.</w:t>
+      </w:r>
+    </w:p>
+    <w:p>
+      <w:pPr>
+        <w:pStyle w:val="a3"/>
+        <w:rPr>
+          <w:rFonts w:asciiTheme="minorHAnsi" w:hAnsiTheme="minorHAnsi" w:cstheme="minorHAnsi"/>
+          <w:lang w:val="uk-UA"/>
+        </w:rPr>
+      </w:pPr>
+      <w:r>
+        <w:rPr>
+          <w:rFonts w:asciiTheme="minorHAnsi" w:hAnsiTheme="minorHAnsi" w:cstheme="minorHAnsi"/>
+          <w:lang w:val="uk-UA"/>
+        </w:rPr>
+        <w:t>Результати тут майже такі самі, як і при кількості потоків 5.</w:t>
+      </w:r>
+    </w:p>
+    <w:p>
+      <w:pPr>
+        <w:pStyle w:val="a3"/>
+        <w:rPr>
+          <w:rFonts w:asciiTheme="minorHAnsi" w:hAnsiTheme="minorHAnsi" w:cstheme="minorHAnsi"/>
+          <w:b/>
+          <w:sz w:val="32"/>
+          <w:szCs w:val="32"/>
+        </w:rPr>
+      </w:pPr>
+      <w:r>
+        <w:rPr>
+          <w:rFonts w:asciiTheme="minorHAnsi" w:hAnsiTheme="minorHAnsi" w:cstheme="minorHAnsi"/>
+          <w:b/>
+          <w:sz w:val="32"/>
+          <w:szCs w:val="32"/>
+        </w:rPr>
+        <w:t xml:space="preserve">Вочевидь, саме </w:t>
+      </w:r>
+      <w:r>
+        <w:rPr>
+          <w:rFonts w:asciiTheme="minorHAnsi" w:hAnsiTheme="minorHAnsi" w:cstheme="minorHAnsi"/>
+          <w:b/>
+          <w:sz w:val="32"/>
+          <w:szCs w:val="32"/>
+          <w:lang w:val="uk-UA"/>
+        </w:rPr>
+        <w:t>5-</w:t>
+      </w:r>
+      <w:r>
+        <w:rPr>
+          <w:rStyle w:val="a9"/>
+          <w:rFonts w:asciiTheme="minorHAnsi" w:hAnsiTheme="minorHAnsi" w:cstheme="minorHAnsi"/>
+          <w:sz w:val="32"/>
+          <w:szCs w:val="32"/>
+        </w:rPr>
+        <w:t>10 потоків достатньо</w:t>
+      </w:r>
+      <w:r>
+        <w:rPr>
+          <w:rFonts w:asciiTheme="minorHAnsi" w:hAnsiTheme="minorHAnsi" w:cstheme="minorHAnsi"/>
+          <w:b/>
+          <w:sz w:val="32"/>
+          <w:szCs w:val="32"/>
+        </w:rPr>
+        <w:t xml:space="preserve">, щоб запити оброблялися майже одночасно, </w:t>
+      </w:r>
+      <w:r>
+        <w:rPr>
+          <w:rStyle w:val="a9"/>
+          <w:rFonts w:asciiTheme="minorHAnsi" w:hAnsiTheme="minorHAnsi" w:cstheme="minorHAnsi"/>
+          <w:sz w:val="32"/>
+          <w:szCs w:val="32"/>
+        </w:rPr>
+        <w:t>без перевантаження</w:t>
+      </w:r>
+      <w:r>
+        <w:rPr>
+          <w:rFonts w:asciiTheme="minorHAnsi" w:hAnsiTheme="minorHAnsi" w:cstheme="minorHAnsi"/>
+          <w:b/>
+          <w:sz w:val="32"/>
+          <w:szCs w:val="32"/>
+        </w:rPr>
+        <w:t xml:space="preserve"> ресурсів.</w:t>
+      </w:r>
+    </w:p>
+    <w:p>
+      <w:pPr>
+        <w:pStyle w:val="a3"/>
+      </w:pPr>
+    </w:p>
+    <w:p>
+      <w:pPr>
+        <w:pStyle w:val="a3"/>
+        <w:rPr>
+          <w:rFonts w:asciiTheme="minorHAnsi" w:hAnsiTheme="minorHAnsi" w:cstheme="minorHAnsi"/>
+          <w:lang w:val="uk-UA"/>
+        </w:rPr>
+      </w:pPr>
+    </w:p>
+    <w:p>
+      <w:pPr>
         <w:rPr>
           <w:rFonts w:cstheme="minorHAnsi"/>
           <w:sz w:val="24"/>
           <w:szCs w:val="24"/>
-          <w:lang w:val="en-US"/>
-        </w:rPr>
-      </w:pPr>
-      <w:bookmarkStart w:id="0" w:name="_GoBack"/>
-      <w:bookmarkEnd w:id="0"/>
+        </w:rPr>
+      </w:pPr>
     </w:p>
     <w:sectPr>
       <w:pgSz w:w="11906" w:h="16838"/>
@@ -8251,6 +9581,155 @@
     </w:lvl>
   </w:abstractNum>
   <w:abstractNum w:abstractNumId="1">
+    <w:nsid w:val="41EB117B"/>
+    <w:multiLevelType w:val="multilevel"/>
+    <w:tmpl w:val="7E32D320"/>
+    <w:lvl w:ilvl="0">
+      <w:start w:val="1"/>
+      <w:numFmt w:val="bullet"/>
+      <w:lvlText w:val=""/>
+      <w:lvlJc w:val="left"/>
+      <w:pPr>
+        <w:tabs>
+          <w:tab w:val="num" w:pos="720"/>
+        </w:tabs>
+        <w:ind w:left="720" w:hanging="360"/>
+      </w:pPr>
+      <w:rPr>
+        <w:rFonts w:ascii="Symbol" w:hAnsi="Symbol" w:hint="default"/>
+        <w:sz w:val="20"/>
+      </w:rPr>
+    </w:lvl>
+    <w:lvl w:ilvl="1">
+      <w:start w:val="1"/>
+      <w:numFmt w:val="bullet"/>
+      <w:lvlText w:val="o"/>
+      <w:lvlJc w:val="left"/>
+      <w:pPr>
+        <w:tabs>
+          <w:tab w:val="num" w:pos="1440"/>
+        </w:tabs>
+        <w:ind w:left="1440" w:hanging="360"/>
+      </w:pPr>
+      <w:rPr>
+        <w:rFonts w:ascii="Courier New" w:hAnsi="Courier New" w:hint="default"/>
+        <w:sz w:val="20"/>
+      </w:rPr>
+    </w:lvl>
+    <w:lvl w:ilvl="2">
+      <w:start w:val="1"/>
+      <w:numFmt w:val="bullet"/>
+      <w:lvlText w:val=""/>
+      <w:lvlJc w:val="left"/>
+      <w:pPr>
+        <w:tabs>
+          <w:tab w:val="num" w:pos="2160"/>
+        </w:tabs>
+        <w:ind w:left="2160" w:hanging="360"/>
+      </w:pPr>
+      <w:rPr>
+        <w:rFonts w:ascii="Wingdings" w:hAnsi="Wingdings" w:hint="default"/>
+        <w:sz w:val="20"/>
+      </w:rPr>
+    </w:lvl>
+    <w:lvl w:ilvl="3" w:tentative="1">
+      <w:start w:val="1"/>
+      <w:numFmt w:val="bullet"/>
+      <w:lvlText w:val=""/>
+      <w:lvlJc w:val="left"/>
+      <w:pPr>
+        <w:tabs>
+          <w:tab w:val="num" w:pos="2880"/>
+        </w:tabs>
+        <w:ind w:left="2880" w:hanging="360"/>
+      </w:pPr>
+      <w:rPr>
+        <w:rFonts w:ascii="Wingdings" w:hAnsi="Wingdings" w:hint="default"/>
+        <w:sz w:val="20"/>
+      </w:rPr>
+    </w:lvl>
+    <w:lvl w:ilvl="4" w:tentative="1">
+      <w:start w:val="1"/>
+      <w:numFmt w:val="bullet"/>
+      <w:lvlText w:val=""/>
+      <w:lvlJc w:val="left"/>
+      <w:pPr>
+        <w:tabs>
+          <w:tab w:val="num" w:pos="3600"/>
+        </w:tabs>
+        <w:ind w:left="3600" w:hanging="360"/>
+      </w:pPr>
+      <w:rPr>
+        <w:rFonts w:ascii="Wingdings" w:hAnsi="Wingdings" w:hint="default"/>
+        <w:sz w:val="20"/>
+      </w:rPr>
+    </w:lvl>
+    <w:lvl w:ilvl="5" w:tentative="1">
+      <w:start w:val="1"/>
+      <w:numFmt w:val="bullet"/>
+      <w:lvlText w:val=""/>
+      <w:lvlJc w:val="left"/>
+      <w:pPr>
+        <w:tabs>
+          <w:tab w:val="num" w:pos="4320"/>
+        </w:tabs>
+        <w:ind w:left="4320" w:hanging="360"/>
+      </w:pPr>
+      <w:rPr>
+        <w:rFonts w:ascii="Wingdings" w:hAnsi="Wingdings" w:hint="default"/>
+        <w:sz w:val="20"/>
+      </w:rPr>
+    </w:lvl>
+    <w:lvl w:ilvl="6" w:tentative="1">
+      <w:start w:val="1"/>
+      <w:numFmt w:val="bullet"/>
+      <w:lvlText w:val=""/>
+      <w:lvlJc w:val="left"/>
+      <w:pPr>
+        <w:tabs>
+          <w:tab w:val="num" w:pos="5040"/>
+        </w:tabs>
+        <w:ind w:left="5040" w:hanging="360"/>
+      </w:pPr>
+      <w:rPr>
+        <w:rFonts w:ascii="Wingdings" w:hAnsi="Wingdings" w:hint="default"/>
+        <w:sz w:val="20"/>
+      </w:rPr>
+    </w:lvl>
+    <w:lvl w:ilvl="7" w:tentative="1">
+      <w:start w:val="1"/>
+      <w:numFmt w:val="bullet"/>
+      <w:lvlText w:val=""/>
+      <w:lvlJc w:val="left"/>
+      <w:pPr>
+        <w:tabs>
+          <w:tab w:val="num" w:pos="5760"/>
+        </w:tabs>
+        <w:ind w:left="5760" w:hanging="360"/>
+      </w:pPr>
+      <w:rPr>
+        <w:rFonts w:ascii="Wingdings" w:hAnsi="Wingdings" w:hint="default"/>
+        <w:sz w:val="20"/>
+      </w:rPr>
+    </w:lvl>
+    <w:lvl w:ilvl="8" w:tentative="1">
+      <w:start w:val="1"/>
+      <w:numFmt w:val="bullet"/>
+      <w:lvlText w:val=""/>
+      <w:lvlJc w:val="left"/>
+      <w:pPr>
+        <w:tabs>
+          <w:tab w:val="num" w:pos="6480"/>
+        </w:tabs>
+        <w:ind w:left="6480" w:hanging="360"/>
+      </w:pPr>
+      <w:rPr>
+        <w:rFonts w:ascii="Wingdings" w:hAnsi="Wingdings" w:hint="default"/>
+        <w:sz w:val="20"/>
+      </w:rPr>
+    </w:lvl>
+  </w:abstractNum>
+  <w:abstractNum w:abstractNumId="2">
     <w:nsid w:val="49BC65B8"/>
     <w:multiLevelType w:val="hybridMultilevel"/>
     <w:tmpl w:val="2BEC664A"/>
@@ -8363,7 +9842,7 @@
       </w:rPr>
     </w:lvl>
   </w:abstractNum>
-  <w:abstractNum w:abstractNumId="2">
+  <w:abstractNum w:abstractNumId="3">
     <w:nsid w:val="4EFD0D6E"/>
     <w:multiLevelType w:val="multilevel"/>
     <w:tmpl w:val="DE5CF9FC"/>
@@ -8512,7 +9991,269 @@
       </w:rPr>
     </w:lvl>
   </w:abstractNum>
-  <w:abstractNum w:abstractNumId="3">
+  <w:abstractNum w:abstractNumId="4">
+    <w:nsid w:val="51741CAE"/>
+    <w:multiLevelType w:val="hybridMultilevel"/>
+    <w:tmpl w:val="F5FA2C92"/>
+    <w:lvl w:ilvl="0" w:tplc="04190001">
+      <w:start w:val="1"/>
+      <w:numFmt w:val="bullet"/>
+      <w:lvlText w:val=""/>
+      <w:lvlJc w:val="left"/>
+      <w:pPr>
+        <w:ind w:left="720" w:hanging="360"/>
+      </w:pPr>
+      <w:rPr>
+        <w:rFonts w:ascii="Symbol" w:hAnsi="Symbol" w:hint="default"/>
+      </w:rPr>
+    </w:lvl>
+    <w:lvl w:ilvl="1" w:tplc="04190003">
+      <w:start w:val="1"/>
+      <w:numFmt w:val="bullet"/>
+      <w:lvlText w:val="o"/>
+      <w:lvlJc w:val="left"/>
+      <w:pPr>
+        <w:ind w:left="1440" w:hanging="360"/>
+      </w:pPr>
+      <w:rPr>
+        <w:rFonts w:ascii="Courier New" w:hAnsi="Courier New" w:cs="Courier New" w:hint="default"/>
+      </w:rPr>
+    </w:lvl>
+    <w:lvl w:ilvl="2" w:tplc="04190005">
+      <w:start w:val="1"/>
+      <w:numFmt w:val="bullet"/>
+      <w:lvlText w:val=""/>
+      <w:lvlJc w:val="left"/>
+      <w:pPr>
+        <w:ind w:left="2160" w:hanging="360"/>
+      </w:pPr>
+      <w:rPr>
+        <w:rFonts w:ascii="Wingdings" w:hAnsi="Wingdings" w:hint="default"/>
+      </w:rPr>
+    </w:lvl>
+    <w:lvl w:ilvl="3" w:tplc="04190001" w:tentative="1">
+      <w:start w:val="1"/>
+      <w:numFmt w:val="bullet"/>
+      <w:lvlText w:val=""/>
+      <w:lvlJc w:val="left"/>
+      <w:pPr>
+        <w:ind w:left="2880" w:hanging="360"/>
+      </w:pPr>
+      <w:rPr>
+        <w:rFonts w:ascii="Symbol" w:hAnsi="Symbol" w:hint="default"/>
+      </w:rPr>
+    </w:lvl>
+    <w:lvl w:ilvl="4" w:tplc="04190003" w:tentative="1">
+      <w:start w:val="1"/>
+      <w:numFmt w:val="bullet"/>
+      <w:lvlText w:val="o"/>
+      <w:lvlJc w:val="left"/>
+      <w:pPr>
+        <w:ind w:left="3600" w:hanging="360"/>
+      </w:pPr>
+      <w:rPr>
+        <w:rFonts w:ascii="Courier New" w:hAnsi="Courier New" w:cs="Courier New" w:hint="default"/>
+      </w:rPr>
+    </w:lvl>
+    <w:lvl w:ilvl="5" w:tplc="04190005" w:tentative="1">
+      <w:start w:val="1"/>
+      <w:numFmt w:val="bullet"/>
+      <w:lvlText w:val=""/>
+      <w:lvlJc w:val="left"/>
+      <w:pPr>
+        <w:ind w:left="4320" w:hanging="360"/>
+      </w:pPr>
+      <w:rPr>
+        <w:rFonts w:ascii="Wingdings" w:hAnsi="Wingdings" w:hint="default"/>
+      </w:rPr>
+    </w:lvl>
+    <w:lvl w:ilvl="6" w:tplc="04190001" w:tentative="1">
+      <w:start w:val="1"/>
+      <w:numFmt w:val="bullet"/>
+      <w:lvlText w:val=""/>
+      <w:lvlJc w:val="left"/>
+      <w:pPr>
+        <w:ind w:left="5040" w:hanging="360"/>
+      </w:pPr>
+      <w:rPr>
+        <w:rFonts w:ascii="Symbol" w:hAnsi="Symbol" w:hint="default"/>
+      </w:rPr>
+    </w:lvl>
+    <w:lvl w:ilvl="7" w:tplc="04190003" w:tentative="1">
+      <w:start w:val="1"/>
+      <w:numFmt w:val="bullet"/>
+      <w:lvlText w:val="o"/>
+      <w:lvlJc w:val="left"/>
+      <w:pPr>
+        <w:ind w:left="5760" w:hanging="360"/>
+      </w:pPr>
+      <w:rPr>
+        <w:rFonts w:ascii="Courier New" w:hAnsi="Courier New" w:cs="Courier New" w:hint="default"/>
+      </w:rPr>
+    </w:lvl>
+    <w:lvl w:ilvl="8" w:tplc="04190005" w:tentative="1">
+      <w:start w:val="1"/>
+      <w:numFmt w:val="bullet"/>
+      <w:lvlText w:val=""/>
+      <w:lvlJc w:val="left"/>
+      <w:pPr>
+        <w:ind w:left="6480" w:hanging="360"/>
+      </w:pPr>
+      <w:rPr>
+        <w:rFonts w:ascii="Wingdings" w:hAnsi="Wingdings" w:hint="default"/>
+      </w:rPr>
+    </w:lvl>
+  </w:abstractNum>
+  <w:abstractNum w:abstractNumId="5">
+    <w:nsid w:val="65E97175"/>
+    <w:multiLevelType w:val="multilevel"/>
+    <w:tmpl w:val="B82E5336"/>
+    <w:lvl w:ilvl="0">
+      <w:start w:val="1"/>
+      <w:numFmt w:val="bullet"/>
+      <w:lvlText w:val=""/>
+      <w:lvlJc w:val="left"/>
+      <w:pPr>
+        <w:tabs>
+          <w:tab w:val="num" w:pos="720"/>
+        </w:tabs>
+        <w:ind w:left="720" w:hanging="360"/>
+      </w:pPr>
+      <w:rPr>
+        <w:rFonts w:ascii="Symbol" w:hAnsi="Symbol" w:hint="default"/>
+        <w:sz w:val="20"/>
+      </w:rPr>
+    </w:lvl>
+    <w:lvl w:ilvl="1" w:tentative="1">
+      <w:start w:val="1"/>
+      <w:numFmt w:val="bullet"/>
+      <w:lvlText w:val="o"/>
+      <w:lvlJc w:val="left"/>
+      <w:pPr>
+        <w:tabs>
+          <w:tab w:val="num" w:pos="1440"/>
+        </w:tabs>
+        <w:ind w:left="1440" w:hanging="360"/>
+      </w:pPr>
+      <w:rPr>
+        <w:rFonts w:ascii="Courier New" w:hAnsi="Courier New" w:hint="default"/>
+        <w:sz w:val="20"/>
+      </w:rPr>
+    </w:lvl>
+    <w:lvl w:ilvl="2" w:tentative="1">
+      <w:start w:val="1"/>
+      <w:numFmt w:val="bullet"/>
+      <w:lvlText w:val=""/>
+      <w:lvlJc w:val="left"/>
+      <w:pPr>
+        <w:tabs>
+          <w:tab w:val="num" w:pos="2160"/>
+        </w:tabs>
+        <w:ind w:left="2160" w:hanging="360"/>
+      </w:pPr>
+      <w:rPr>
+        <w:rFonts w:ascii="Wingdings" w:hAnsi="Wingdings" w:hint="default"/>
+        <w:sz w:val="20"/>
+      </w:rPr>
+    </w:lvl>
+    <w:lvl w:ilvl="3" w:tentative="1">
+      <w:start w:val="1"/>
+      <w:numFmt w:val="bullet"/>
+      <w:lvlText w:val=""/>
+      <w:lvlJc w:val="left"/>
+      <w:pPr>
+        <w:tabs>
+          <w:tab w:val="num" w:pos="2880"/>
+        </w:tabs>
+        <w:ind w:left="2880" w:hanging="360"/>
+      </w:pPr>
+      <w:rPr>
+        <w:rFonts w:ascii="Wingdings" w:hAnsi="Wingdings" w:hint="default"/>
+        <w:sz w:val="20"/>
+      </w:rPr>
+    </w:lvl>
+    <w:lvl w:ilvl="4" w:tentative="1">
+      <w:start w:val="1"/>
+      <w:numFmt w:val="bullet"/>
+      <w:lvlText w:val=""/>
+      <w:lvlJc w:val="left"/>
+      <w:pPr>
+        <w:tabs>
+          <w:tab w:val="num" w:pos="3600"/>
+        </w:tabs>
+        <w:ind w:left="3600" w:hanging="360"/>
+      </w:pPr>
+      <w:rPr>
+        <w:rFonts w:ascii="Wingdings" w:hAnsi="Wingdings" w:hint="default"/>
+        <w:sz w:val="20"/>
+      </w:rPr>
+    </w:lvl>
+    <w:lvl w:ilvl="5" w:tentative="1">
+      <w:start w:val="1"/>
+      <w:numFmt w:val="bullet"/>
+      <w:lvlText w:val=""/>
+      <w:lvlJc w:val="left"/>
+      <w:pPr>
+        <w:tabs>
+          <w:tab w:val="num" w:pos="4320"/>
+        </w:tabs>
+        <w:ind w:left="4320" w:hanging="360"/>
+      </w:pPr>
+      <w:rPr>
+        <w:rFonts w:ascii="Wingdings" w:hAnsi="Wingdings" w:hint="default"/>
+        <w:sz w:val="20"/>
+      </w:rPr>
+    </w:lvl>
+    <w:lvl w:ilvl="6" w:tentative="1">
+      <w:start w:val="1"/>
+      <w:numFmt w:val="bullet"/>
+      <w:lvlText w:val=""/>
+      <w:lvlJc w:val="left"/>
+      <w:pPr>
+        <w:tabs>
+          <w:tab w:val="num" w:pos="5040"/>
+        </w:tabs>
+        <w:ind w:left="5040" w:hanging="360"/>
+      </w:pPr>
+      <w:rPr>
+        <w:rFonts w:ascii="Wingdings" w:hAnsi="Wingdings" w:hint="default"/>
+        <w:sz w:val="20"/>
+      </w:rPr>
+    </w:lvl>
+    <w:lvl w:ilvl="7" w:tentative="1">
+      <w:start w:val="1"/>
+      <w:numFmt w:val="bullet"/>
+      <w:lvlText w:val=""/>
+      <w:lvlJc w:val="left"/>
+      <w:pPr>
+        <w:tabs>
+          <w:tab w:val="num" w:pos="5760"/>
+        </w:tabs>
+        <w:ind w:left="5760" w:hanging="360"/>
+      </w:pPr>
+      <w:rPr>
+        <w:rFonts w:ascii="Wingdings" w:hAnsi="Wingdings" w:hint="default"/>
+        <w:sz w:val="20"/>
+      </w:rPr>
+    </w:lvl>
+    <w:lvl w:ilvl="8" w:tentative="1">
+      <w:start w:val="1"/>
+      <w:numFmt w:val="bullet"/>
+      <w:lvlText w:val=""/>
+      <w:lvlJc w:val="left"/>
+      <w:pPr>
+        <w:tabs>
+          <w:tab w:val="num" w:pos="6480"/>
+        </w:tabs>
+        <w:ind w:left="6480" w:hanging="360"/>
+      </w:pPr>
+      <w:rPr>
+        <w:rFonts w:ascii="Wingdings" w:hAnsi="Wingdings" w:hint="default"/>
+        <w:sz w:val="20"/>
+      </w:rPr>
+    </w:lvl>
+  </w:abstractNum>
+  <w:abstractNum w:abstractNumId="6">
     <w:nsid w:val="7227028B"/>
     <w:multiLevelType w:val="hybridMultilevel"/>
     <w:tmpl w:val="77B8660A"/>
@@ -8626,16 +10367,25 @@
     </w:lvl>
   </w:abstractNum>
   <w:num w:numId="1">
-    <w:abstractNumId w:val="2"/>
+    <w:abstractNumId w:val="3"/>
   </w:num>
   <w:num w:numId="2">
     <w:abstractNumId w:val="0"/>
   </w:num>
   <w:num w:numId="3">
-    <w:abstractNumId w:val="3"/>
+    <w:abstractNumId w:val="6"/>
   </w:num>
   <w:num w:numId="4">
+    <w:abstractNumId w:val="2"/>
+  </w:num>
+  <w:num w:numId="5">
     <w:abstractNumId w:val="1"/>
+  </w:num>
+  <w:num w:numId="6">
+    <w:abstractNumId w:val="4"/>
+  </w:num>
+  <w:num w:numId="7">
+    <w:abstractNumId w:val="5"/>
   </w:num>
 </w:numbering>
 </file>
@@ -8879,7 +10629,6 @@
     <w:name w:val="Normal (Web)"/>
     <w:basedOn w:val="a"/>
     <w:uiPriority w:val="99"/>
-    <w:semiHidden/>
     <w:unhideWhenUsed/>
     <w:rsid w:val="00F77963"/>
     <w:pPr>
@@ -9215,7 +10964,6 @@
     <w:name w:val="Normal (Web)"/>
     <w:basedOn w:val="a"/>
     <w:uiPriority w:val="99"/>
-    <w:semiHidden/>
     <w:unhideWhenUsed/>
     <w:rsid w:val="00F77963"/>
     <w:pPr>

</xml_diff>